<commit_message>
minor fixes, update 2 flags and display all
</commit_message>
<xml_diff>
--- a/Materials/Others/Forum post.docx
+++ b/Materials/Others/Forum post.docx
@@ -4,12 +4,12 @@
   <w:body>
     <w:p>
       <w:r>
-        <w:t>[center][b][size=24pt]W.I.P : Legacy Waving Banners 2.0[/size][/b][/center]</w:t>
-      </w:r>
-    </w:p>
-    <w:p>
-      <w:r>
-        <w:t>[center][url=https://github.com/thecno126/Legacy-Waving-Banners/releases]</w:t>
+        <w:t>[center][b][size=24pt]Legacy Waving Banners 2.0[/size][/b][/center]</w:t>
+      </w:r>
+    </w:p>
+    <w:p>
+      <w:r>
+        <w:t>[center][url=https://github.com/thecno126/Legacy-Waving-Banners/releases/tag/2.0]</w:t>
       </w:r>
     </w:p>
     <w:p>
@@ -214,7 +214,7 @@
     </w:p>
     <w:p>
       <w:r>
-        <w:t>[center][img]https://imgur.com/l22kHkv.png[/img][/center]</w:t>
+        <w:t>[center][img]https://imgur.com/plRX5jY.png[/img][/center]</w:t>
       </w:r>
     </w:p>
     <w:p>
@@ -230,12 +230,7 @@
     </w:p>
     <w:p>
       <w:r>
-        <w:t>Alex, David, and co. for making Starsector</w:t>
-      </w:r>
-    </w:p>
-    <w:p>
-      <w:r>
-        <w:t>The Starsector community!</w:t>
+        <w:t>The Starsector devs (Alex, David, and co.) and the Starsector community!</w:t>
       </w:r>
     </w:p>
     <w:p>
@@ -245,12 +240,54 @@
     </w:p>
     <w:p>
       <w:r>
-        <w:t>And of course the original author [b]Zer0Morph[/b] (aka [b]Apostle Games[/b]) who is working on the release of [b]Age of Tribulation[/b] ([glow=lightgreen,2,300]playtest currently available on steam[/glow])</w:t>
+        <w:t>And of course the original author [b]Zer0Morph[/b] (aka [b]Apostle Games[/b]) who is working on the release of [b][color=darkgreen]Age of Tribulation[/color][/b] ([glow=lightgreen,2,300]playtest currently available on steam[/glow])</w:t>
       </w:r>
     </w:p>
     <w:p>
       <w:r>
         <w:t>[/center]</w:t>
+      </w:r>
+    </w:p>
+    <w:p/>
+    <w:p/>
+    <w:p/>
+    <w:p/>
+    <w:p/>
+    <w:p/>
+    <w:p/>
+    <w:p/>
+    <w:p/>
+    <w:p/>
+    <w:p/>
+    <w:p/>
+    <w:p/>
+    <w:p/>
+    <w:p/>
+    <w:p>
+      <w:r>
+        <w:lastRenderedPageBreak/>
+        <w:t>[quote author=Zer0Morph link=topic=34774.msg507651#msg507651 date=1767992629]</w:t>
+      </w:r>
+    </w:p>
+    <w:p>
+      <w:r>
+        <w:t>I AM...[b]Zer0Morph[/b], and I approve this message!  :o</w:t>
+      </w:r>
+    </w:p>
+    <w:p/>
+    <w:p>
+      <w:r>
+        <w:t>Haha, well done [b]Thecno[/b]! The new ones look fantastic and I'm honored you would carry the torch to the top of the mountain and allow me a seat at the table.</w:t>
+      </w:r>
+    </w:p>
+    <w:p>
+      <w:r>
+        <w:t>Thank you for doing this. God bless! 8)</w:t>
+      </w:r>
+    </w:p>
+    <w:p>
+      <w:r>
+        <w:t>[/quote]</w:t>
       </w:r>
     </w:p>
     <w:sectPr>

</xml_diff>